<commit_message>
KE: Updated MoSCoW.docx. Removed temp file.
</commit_message>
<xml_diff>
--- a/MoSCoW.docx
+++ b/MoSCoW.docx
@@ -4,13 +4,44 @@
   <w:body>
     <w:p>
       <w:pPr>
-        <w:rPr>
-          <w:rFonts w:ascii="Helvetica" w:hAnsi="Helvetica"/>
-          <w:sz w:val="32"/>
-          <w:szCs w:val="32"/>
-          <w:u w:val="single"/>
-        </w:rPr>
-      </w:pPr>
+        <w:jc w:val="center"/>
+        <w:rPr>
+          <w:rFonts w:ascii="Helvetica" w:hAnsi="Helvetica"/>
+          <w:b/>
+          <w:bCs/>
+          <w:sz w:val="36"/>
+          <w:szCs w:val="36"/>
+        </w:rPr>
+      </w:pPr>
+      <w:r>
+        <w:rPr>
+          <w:rFonts w:ascii="Helvetica" w:hAnsi="Helvetica"/>
+          <w:b/>
+          <w:bCs/>
+          <w:sz w:val="36"/>
+          <w:szCs w:val="36"/>
+        </w:rPr>
+        <w:t>Breakout Room 5 MoSCoW for Café in London</w:t>
+      </w:r>
+    </w:p>
+    <w:p>
+      <w:pPr>
+        <w:rPr>
+          <w:rFonts w:ascii="Helvetica" w:hAnsi="Helvetica"/>
+          <w:sz w:val="32"/>
+          <w:szCs w:val="32"/>
+          <w:u w:val="single"/>
+        </w:rPr>
+      </w:pPr>
+      <w:r>
+        <w:rPr>
+          <w:rFonts w:ascii="Helvetica" w:hAnsi="Helvetica"/>
+          <w:sz w:val="32"/>
+          <w:szCs w:val="32"/>
+          <w:u w:val="single"/>
+        </w:rPr>
+        <w:br/>
+      </w:r>
       <w:r>
         <w:rPr>
           <w:rFonts w:ascii="Helvetica" w:hAnsi="Helvetica"/>
@@ -20,6 +51,15 @@
         </w:rPr>
         <w:t>Must</w:t>
       </w:r>
+      <w:r>
+        <w:rPr>
+          <w:rFonts w:ascii="Helvetica" w:hAnsi="Helvetica"/>
+          <w:sz w:val="32"/>
+          <w:szCs w:val="32"/>
+          <w:u w:val="single"/>
+        </w:rPr>
+        <w:t xml:space="preserve"> have</w:t>
+      </w:r>
     </w:p>
     <w:p>
       <w:pPr>
@@ -143,6 +183,15 @@
         </w:rPr>
         <w:t>Should</w:t>
       </w:r>
+      <w:r>
+        <w:rPr>
+          <w:rFonts w:ascii="Helvetica" w:hAnsi="Helvetica"/>
+          <w:sz w:val="32"/>
+          <w:szCs w:val="32"/>
+          <w:u w:val="single"/>
+        </w:rPr>
+        <w:t xml:space="preserve"> have</w:t>
+      </w:r>
     </w:p>
     <w:p>
       <w:pPr>
@@ -318,6 +367,15 @@
         </w:rPr>
         <w:t>Could</w:t>
       </w:r>
+      <w:r>
+        <w:rPr>
+          <w:rFonts w:ascii="Helvetica" w:hAnsi="Helvetica"/>
+          <w:sz w:val="32"/>
+          <w:szCs w:val="32"/>
+          <w:u w:val="single"/>
+        </w:rPr>
+        <w:t xml:space="preserve"> have</w:t>
+      </w:r>
     </w:p>
     <w:p>
       <w:pPr>
@@ -428,6 +486,15 @@
           <w:u w:val="single"/>
         </w:rPr>
         <w:t>Won’t</w:t>
+      </w:r>
+      <w:r>
+        <w:rPr>
+          <w:rFonts w:ascii="Helvetica" w:hAnsi="Helvetica"/>
+          <w:sz w:val="32"/>
+          <w:szCs w:val="32"/>
+          <w:u w:val="single"/>
+        </w:rPr>
+        <w:t xml:space="preserve"> have</w:t>
       </w:r>
     </w:p>
     <w:p>

</xml_diff>